<commit_message>
Repo Commit at COMMIT_12-02-16-11:16:59
</commit_message>
<xml_diff>
--- a/session2/Session - 2 - Lab 1 - Configure Nifi - 1.0.docx
+++ b/session2/Session - 2 - Lab 1 - Configure Nifi - 1.0.docx
@@ -1,6 +1,6 @@
 
 <file path=word/document.xml><?xml version="1.0" encoding="utf-8"?>
-<w:document xmlns:wpc="http://schemas.microsoft.com/office/word/2010/wordprocessingCanvas" xmlns:mc="http://schemas.openxmlformats.org/markup-compatibility/2006" xmlns:o="urn:schemas-microsoft-com:office:office" xmlns:r="http://schemas.openxmlformats.org/officeDocument/2006/relationships" xmlns:m="http://schemas.openxmlformats.org/officeDocument/2006/math" xmlns:v="urn:schemas-microsoft-com:vml" xmlns:wp14="http://schemas.microsoft.com/office/word/2010/wordprocessingDrawing" xmlns:wp="http://schemas.openxmlformats.org/drawingml/2006/wordprocessingDrawing" xmlns:w10="urn:schemas-microsoft-com:office:word" xmlns:w="http://schemas.openxmlformats.org/wordprocessingml/2006/main" xmlns:w14="http://schemas.microsoft.com/office/word/2010/wordml" xmlns:w15="http://schemas.microsoft.com/office/word/2012/wordml" xmlns:wpg="http://schemas.microsoft.com/office/word/2010/wordprocessingGroup" xmlns:wpi="http://schemas.microsoft.com/office/word/2010/wordprocessingInk" xmlns:wne="http://schemas.microsoft.com/office/word/2006/wordml" xmlns:wps="http://schemas.microsoft.com/office/word/2010/wordprocessingShape" mc:Ignorable="w14 w15 wp14">
+<w:document xmlns:wpc="http://schemas.microsoft.com/office/word/2010/wordprocessingCanvas" xmlns:mo="http://schemas.microsoft.com/office/mac/office/2008/main" xmlns:mc="http://schemas.openxmlformats.org/markup-compatibility/2006" xmlns:mv="urn:schemas-microsoft-com:mac:vml" xmlns:o="urn:schemas-microsoft-com:office:office" xmlns:r="http://schemas.openxmlformats.org/officeDocument/2006/relationships" xmlns:m="http://schemas.openxmlformats.org/officeDocument/2006/math" xmlns:v="urn:schemas-microsoft-com:vml" xmlns:wp14="http://schemas.microsoft.com/office/word/2010/wordprocessingDrawing" xmlns:wp="http://schemas.openxmlformats.org/drawingml/2006/wordprocessingDrawing" xmlns:w10="urn:schemas-microsoft-com:office:word" xmlns:w="http://schemas.openxmlformats.org/wordprocessingml/2006/main" xmlns:w14="http://schemas.microsoft.com/office/word/2010/wordml" xmlns:w15="http://schemas.microsoft.com/office/word/2012/wordml" xmlns:wpg="http://schemas.microsoft.com/office/word/2010/wordprocessingGroup" xmlns:wpi="http://schemas.microsoft.com/office/word/2010/wordprocessingInk" xmlns:wne="http://schemas.microsoft.com/office/word/2006/wordml" xmlns:wps="http://schemas.microsoft.com/office/word/2010/wordprocessingShape" mc:Ignorable="w14 w15 wp14">
   <w:body>
     <w:p>
       <w:pPr>
@@ -90,7 +90,7 @@
           <w:noProof/>
         </w:rPr>
         <w:drawing>
-          <wp:inline distT="0" distB="0" distL="0" distR="0" wp14:anchorId="766CC3B2" wp14:editId="3FC816F2">
+          <wp:inline distT="0" distB="0" distL="0" distR="0" wp14:anchorId="003B6884" wp14:editId="02253FB0">
             <wp:extent cx="5943600" cy="3132455"/>
             <wp:effectExtent l="0" t="0" r="0" b="0"/>
             <wp:docPr id="1" name="Picture 1"/>
@@ -175,13 +175,7 @@
                 <w:rPr>
                   <w:rStyle w:val="Hyperlink"/>
                 </w:rPr>
-                <w:t>h</w:t>
-              </w:r>
-              <w:r>
-                <w:rPr>
-                  <w:rStyle w:val="Hyperlink"/>
-                </w:rPr>
-                <w:t>ttps://github.com/abdul-git/hadoop-advance/tree/master/templates</w:t>
+                <w:t>https://github.com/abdul-git/hadoop-advance/tree/master/templates</w:t>
               </w:r>
             </w:hyperlink>
           </w:p>
@@ -219,7 +213,7 @@
         </w:rPr>
         <w:lastRenderedPageBreak/>
         <w:drawing>
-          <wp:inline distT="0" distB="0" distL="0" distR="0" wp14:anchorId="16AB1BE9" wp14:editId="3D5A859F">
+          <wp:inline distT="0" distB="0" distL="0" distR="0" wp14:anchorId="6A08EB19" wp14:editId="73301414">
             <wp:extent cx="5943600" cy="3421380"/>
             <wp:effectExtent l="0" t="0" r="0" b="7620"/>
             <wp:docPr id="3" name="Picture 3"/>
@@ -286,7 +280,7 @@
           <w:noProof/>
         </w:rPr>
         <w:drawing>
-          <wp:inline distT="0" distB="0" distL="0" distR="0" wp14:anchorId="0D9B2A8E" wp14:editId="39FFF1D1">
+          <wp:inline distT="0" distB="0" distL="0" distR="0" wp14:anchorId="167F46C5" wp14:editId="2BCA9EA7">
             <wp:extent cx="5943600" cy="2776220"/>
             <wp:effectExtent l="0" t="0" r="0" b="5080"/>
             <wp:docPr id="4" name="Picture 4"/>
@@ -332,7 +326,7 @@
         </w:rPr>
         <w:lastRenderedPageBreak/>
         <w:drawing>
-          <wp:inline distT="0" distB="0" distL="0" distR="0" wp14:anchorId="195E0FBA" wp14:editId="1BCFCD85">
+          <wp:inline distT="0" distB="0" distL="0" distR="0" wp14:anchorId="17353128" wp14:editId="6EAB7FC1">
             <wp:extent cx="3838575" cy="3086100"/>
             <wp:effectExtent l="0" t="0" r="9525" b="0"/>
             <wp:docPr id="5" name="Picture 5"/>
@@ -377,7 +371,7 @@
           <w:noProof/>
         </w:rPr>
         <w:drawing>
-          <wp:inline distT="0" distB="0" distL="0" distR="0" wp14:anchorId="313ED9BF" wp14:editId="27B015E8">
+          <wp:inline distT="0" distB="0" distL="0" distR="0" wp14:anchorId="4451001B" wp14:editId="727DE259">
             <wp:extent cx="5943600" cy="3978275"/>
             <wp:effectExtent l="0" t="0" r="0" b="3175"/>
             <wp:docPr id="23" name="Picture 23"/>
@@ -423,7 +417,7 @@
         </w:rPr>
         <w:lastRenderedPageBreak/>
         <w:drawing>
-          <wp:inline distT="0" distB="0" distL="0" distR="0" wp14:anchorId="41FFD93C" wp14:editId="4985585F">
+          <wp:inline distT="0" distB="0" distL="0" distR="0" wp14:anchorId="626168AA" wp14:editId="4DF9372B">
             <wp:extent cx="3771900" cy="2933700"/>
             <wp:effectExtent l="0" t="0" r="0" b="0"/>
             <wp:docPr id="28" name="Picture 28"/>
@@ -485,7 +479,7 @@
           <w:noProof/>
         </w:rPr>
         <w:drawing>
-          <wp:inline distT="0" distB="0" distL="0" distR="0" wp14:anchorId="58F9B554" wp14:editId="7321CB98">
+          <wp:inline distT="0" distB="0" distL="0" distR="0" wp14:anchorId="6CC65EA9" wp14:editId="112A64C5">
             <wp:extent cx="5943600" cy="2498725"/>
             <wp:effectExtent l="0" t="0" r="0" b="0"/>
             <wp:docPr id="9" name="Picture 9"/>
@@ -531,7 +525,7 @@
         </w:rPr>
         <w:lastRenderedPageBreak/>
         <w:drawing>
-          <wp:inline distT="0" distB="0" distL="0" distR="0" wp14:anchorId="12B41413" wp14:editId="3849E1F9">
+          <wp:inline distT="0" distB="0" distL="0" distR="0" wp14:anchorId="22689849" wp14:editId="21A6DD45">
             <wp:extent cx="2505075" cy="3409950"/>
             <wp:effectExtent l="0" t="0" r="9525" b="0"/>
             <wp:docPr id="10" name="Picture 10"/>
@@ -584,7 +578,7 @@
           <w:noProof/>
         </w:rPr>
         <w:drawing>
-          <wp:inline distT="0" distB="0" distL="0" distR="0" wp14:anchorId="02F2E53E" wp14:editId="1C6C4C09">
+          <wp:inline distT="0" distB="0" distL="0" distR="0" wp14:anchorId="1983751D" wp14:editId="6330933A">
             <wp:extent cx="5943600" cy="2863215"/>
             <wp:effectExtent l="0" t="0" r="0" b="0"/>
             <wp:docPr id="29" name="Picture 29"/>
@@ -650,7 +644,7 @@
           <w:noProof/>
         </w:rPr>
         <w:drawing>
-          <wp:inline distT="0" distB="0" distL="0" distR="0" wp14:anchorId="085929B7" wp14:editId="5BF92281">
+          <wp:inline distT="0" distB="0" distL="0" distR="0" wp14:anchorId="598D1307" wp14:editId="141FD028">
             <wp:extent cx="733425" cy="571500"/>
             <wp:effectExtent l="0" t="0" r="9525" b="0"/>
             <wp:docPr id="12" name="Picture 12"/>
@@ -693,7 +687,7 @@
           <w:noProof/>
         </w:rPr>
         <w:drawing>
-          <wp:inline distT="0" distB="0" distL="0" distR="0" wp14:anchorId="4AEE808B" wp14:editId="3D6BA0D0">
+          <wp:inline distT="0" distB="0" distL="0" distR="0" wp14:anchorId="2381557E" wp14:editId="33B976C6">
             <wp:extent cx="3819525" cy="2971800"/>
             <wp:effectExtent l="0" t="0" r="9525" b="0"/>
             <wp:docPr id="30" name="Picture 30"/>
@@ -738,7 +732,7 @@
           <w:noProof/>
         </w:rPr>
         <w:drawing>
-          <wp:inline distT="0" distB="0" distL="0" distR="0" wp14:anchorId="79E38EFA" wp14:editId="1D2011BE">
+          <wp:inline distT="0" distB="0" distL="0" distR="0" wp14:anchorId="6D0E6604" wp14:editId="5C6C8A5B">
             <wp:extent cx="5943600" cy="3081020"/>
             <wp:effectExtent l="0" t="0" r="0" b="5080"/>
             <wp:docPr id="36" name="Picture 36"/>
@@ -809,7 +803,7 @@
         </w:rPr>
         <w:lastRenderedPageBreak/>
         <w:drawing>
-          <wp:inline distT="0" distB="0" distL="0" distR="0" wp14:anchorId="1015D284" wp14:editId="29727CEB">
+          <wp:inline distT="0" distB="0" distL="0" distR="0" wp14:anchorId="4B04BC45" wp14:editId="0FB77C89">
             <wp:extent cx="3038475" cy="1171575"/>
             <wp:effectExtent l="0" t="0" r="9525" b="9525"/>
             <wp:docPr id="15" name="Picture 15"/>
@@ -867,7 +861,7 @@
           <w:noProof/>
         </w:rPr>
         <w:drawing>
-          <wp:inline distT="0" distB="0" distL="0" distR="0" wp14:anchorId="4274FA56" wp14:editId="5682EE85">
+          <wp:inline distT="0" distB="0" distL="0" distR="0" wp14:anchorId="0D31429A" wp14:editId="35D4D594">
             <wp:extent cx="4133850" cy="2647950"/>
             <wp:effectExtent l="0" t="0" r="0" b="0"/>
             <wp:docPr id="16" name="Picture 16"/>
@@ -925,7 +919,7 @@
           <w:noProof/>
         </w:rPr>
         <w:drawing>
-          <wp:inline distT="0" distB="0" distL="0" distR="0" wp14:anchorId="79413C00" wp14:editId="4F3FE463">
+          <wp:inline distT="0" distB="0" distL="0" distR="0" wp14:anchorId="41125B1E" wp14:editId="783E6B42">
             <wp:extent cx="3686175" cy="1828800"/>
             <wp:effectExtent l="0" t="0" r="9525" b="0"/>
             <wp:docPr id="20" name="Picture 20"/>
@@ -972,7 +966,7 @@
         </w:rPr>
         <w:lastRenderedPageBreak/>
         <w:drawing>
-          <wp:inline distT="0" distB="0" distL="0" distR="0" wp14:anchorId="0AE025DA" wp14:editId="1DA0FC2F">
+          <wp:inline distT="0" distB="0" distL="0" distR="0" wp14:anchorId="0DA5A942" wp14:editId="275AFA35">
             <wp:extent cx="5943600" cy="4385310"/>
             <wp:effectExtent l="0" t="0" r="0" b="0"/>
             <wp:docPr id="18" name="Picture 18"/>
@@ -1031,7 +1025,7 @@
         </w:rPr>
         <w:lastRenderedPageBreak/>
         <w:drawing>
-          <wp:inline distT="0" distB="0" distL="0" distR="0" wp14:anchorId="7A4A0A7E" wp14:editId="51820B30">
+          <wp:inline distT="0" distB="0" distL="0" distR="0" wp14:anchorId="683D83B1" wp14:editId="1AF1FF3C">
             <wp:extent cx="5943600" cy="4340860"/>
             <wp:effectExtent l="0" t="0" r="0" b="2540"/>
             <wp:docPr id="19" name="Picture 19"/>
@@ -1430,7 +1424,7 @@
         </w:rPr>
         <w:lastRenderedPageBreak/>
         <w:drawing>
-          <wp:inline distT="0" distB="0" distL="0" distR="0" wp14:anchorId="212C2C52" wp14:editId="45677744">
+          <wp:inline distT="0" distB="0" distL="0" distR="0" wp14:anchorId="50D963C8" wp14:editId="3ED5D855">
             <wp:extent cx="3676650" cy="1952625"/>
             <wp:effectExtent l="0" t="0" r="0" b="9525"/>
             <wp:docPr id="21" name="Picture 21"/>
@@ -1535,6 +1529,9 @@
         <w:gridCol w:w="7910"/>
       </w:tblGrid>
       <w:tr>
+        <w:trPr>
+          <w:trHeight w:val="242"/>
+        </w:trPr>
         <w:tc>
           <w:tcPr>
             <w:tcW w:w="9350" w:type="dxa"/>
@@ -1791,7 +1788,7 @@
           <w:noProof/>
         </w:rPr>
         <w:drawing>
-          <wp:inline distT="0" distB="0" distL="0" distR="0" wp14:anchorId="2C1C6EFF" wp14:editId="0305B135">
+          <wp:inline distT="0" distB="0" distL="0" distR="0" wp14:anchorId="2CD90534" wp14:editId="1CA96AF1">
             <wp:extent cx="485775" cy="476250"/>
             <wp:effectExtent l="0" t="0" r="9525" b="0"/>
             <wp:docPr id="22" name="Picture 22"/>
@@ -1853,7 +1850,7 @@
         </w:rPr>
         <w:lastRenderedPageBreak/>
         <w:drawing>
-          <wp:inline distT="0" distB="0" distL="0" distR="0" wp14:anchorId="3072F8C4" wp14:editId="46C2C0C4">
+          <wp:inline distT="0" distB="0" distL="0" distR="0" wp14:anchorId="2A786B3B" wp14:editId="68B67B71">
             <wp:extent cx="5943600" cy="4820920"/>
             <wp:effectExtent l="0" t="0" r="0" b="0"/>
             <wp:docPr id="24" name="Picture 24"/>
@@ -1911,7 +1908,7 @@
           <w:noProof/>
         </w:rPr>
         <w:drawing>
-          <wp:inline distT="0" distB="0" distL="0" distR="0" wp14:anchorId="6C3CA5A8" wp14:editId="1E3FDC6B">
+          <wp:inline distT="0" distB="0" distL="0" distR="0" wp14:anchorId="3BAA830E" wp14:editId="1772843C">
             <wp:extent cx="180975" cy="219075"/>
             <wp:effectExtent l="0" t="0" r="9525" b="9525"/>
             <wp:docPr id="25" name="Picture 25"/>
@@ -1984,7 +1981,7 @@
         </w:rPr>
         <w:lastRenderedPageBreak/>
         <w:drawing>
-          <wp:inline distT="0" distB="0" distL="0" distR="0" wp14:anchorId="76772DB1" wp14:editId="4B28B2A4">
+          <wp:inline distT="0" distB="0" distL="0" distR="0" wp14:anchorId="1F47A49A" wp14:editId="1A826145">
             <wp:extent cx="5943600" cy="3938270"/>
             <wp:effectExtent l="0" t="0" r="0" b="5080"/>
             <wp:docPr id="26" name="Picture 26"/>
@@ -2042,7 +2039,7 @@
           <w:noProof/>
         </w:rPr>
         <w:drawing>
-          <wp:inline distT="0" distB="0" distL="0" distR="0" wp14:anchorId="080865BB" wp14:editId="7EB75E5A">
+          <wp:inline distT="0" distB="0" distL="0" distR="0" wp14:anchorId="16DA45D2" wp14:editId="4EB55424">
             <wp:extent cx="5943600" cy="3200400"/>
             <wp:effectExtent l="0" t="0" r="0" b="0"/>
             <wp:docPr id="27" name="Picture 27"/>
@@ -2112,7 +2109,7 @@
         </w:rPr>
         <w:lastRenderedPageBreak/>
         <w:drawing>
-          <wp:inline distT="0" distB="0" distL="0" distR="0" wp14:anchorId="79AC6901" wp14:editId="209FF879">
+          <wp:inline distT="0" distB="0" distL="0" distR="0" wp14:anchorId="1D69D487" wp14:editId="000B04A8">
             <wp:extent cx="5943600" cy="3945255"/>
             <wp:effectExtent l="0" t="0" r="0" b="0"/>
             <wp:docPr id="31" name="Picture 31"/>
@@ -2419,7 +2416,7 @@
         </w:rPr>
         <w:lastRenderedPageBreak/>
         <w:drawing>
-          <wp:inline distT="0" distB="0" distL="0" distR="0" wp14:anchorId="2D9476CB" wp14:editId="1C3A3DFE">
+          <wp:inline distT="0" distB="0" distL="0" distR="0" wp14:anchorId="41BE4AB1" wp14:editId="3C4441D8">
             <wp:extent cx="5943600" cy="3943985"/>
             <wp:effectExtent l="0" t="0" r="0" b="0"/>
             <wp:docPr id="32" name="Picture 32"/>
@@ -2530,7 +2527,7 @@
           <w:noProof/>
         </w:rPr>
         <w:drawing>
-          <wp:inline distT="0" distB="0" distL="0" distR="0" wp14:anchorId="26E18413" wp14:editId="01E7AD10">
+          <wp:inline distT="0" distB="0" distL="0" distR="0" wp14:anchorId="219EBEE8" wp14:editId="620E900A">
             <wp:extent cx="5943600" cy="3062605"/>
             <wp:effectExtent l="0" t="0" r="0" b="4445"/>
             <wp:docPr id="38" name="Picture 38"/>
@@ -2586,7 +2583,7 @@
         </w:rPr>
         <w:lastRenderedPageBreak/>
         <w:drawing>
-          <wp:inline distT="0" distB="0" distL="0" distR="0" wp14:anchorId="5B34256F" wp14:editId="3452B46B">
+          <wp:inline distT="0" distB="0" distL="0" distR="0" wp14:anchorId="63B8AD97" wp14:editId="3EE87184">
             <wp:extent cx="5943600" cy="3388360"/>
             <wp:effectExtent l="0" t="0" r="0" b="2540"/>
             <wp:docPr id="7" name="Picture 7"/>
@@ -2649,7 +2646,7 @@
           <w:noProof/>
         </w:rPr>
         <w:drawing>
-          <wp:inline distT="0" distB="0" distL="0" distR="0" wp14:anchorId="36978432" wp14:editId="07C9B1DF">
+          <wp:inline distT="0" distB="0" distL="0" distR="0" wp14:anchorId="7657B1DC" wp14:editId="1D4F4E1E">
             <wp:extent cx="5943600" cy="3404870"/>
             <wp:effectExtent l="0" t="0" r="0" b="5080"/>
             <wp:docPr id="17" name="Picture 17"/>
@@ -2710,7 +2707,7 @@
           <w:noProof/>
         </w:rPr>
         <w:drawing>
-          <wp:inline distT="0" distB="0" distL="0" distR="0" wp14:anchorId="5568E470" wp14:editId="75D823AA">
+          <wp:inline distT="0" distB="0" distL="0" distR="0" wp14:anchorId="06749EDB" wp14:editId="42FEF5C0">
             <wp:extent cx="129348" cy="145517"/>
             <wp:effectExtent l="0" t="0" r="4445" b="6985"/>
             <wp:docPr id="33" name="Picture 33"/>
@@ -2760,7 +2757,7 @@
         </w:rPr>
         <w:lastRenderedPageBreak/>
         <w:drawing>
-          <wp:inline distT="0" distB="0" distL="0" distR="0" wp14:anchorId="7EA411EB" wp14:editId="0D2184A2">
+          <wp:inline distT="0" distB="0" distL="0" distR="0" wp14:anchorId="4A269773" wp14:editId="458CE24E">
             <wp:extent cx="5943600" cy="3291205"/>
             <wp:effectExtent l="0" t="0" r="0" b="4445"/>
             <wp:docPr id="39" name="Picture 39"/>
@@ -2818,7 +2815,7 @@
           <w:noProof/>
         </w:rPr>
         <w:drawing>
-          <wp:inline distT="0" distB="0" distL="0" distR="0" wp14:anchorId="05F7627D" wp14:editId="52E58820">
+          <wp:inline distT="0" distB="0" distL="0" distR="0" wp14:anchorId="48D2A7C5" wp14:editId="547B1DD0">
             <wp:extent cx="5943600" cy="3164840"/>
             <wp:effectExtent l="0" t="0" r="0" b="0"/>
             <wp:docPr id="41" name="Picture 41"/>
@@ -2863,12 +2860,7 @@
         </w:numPr>
       </w:pPr>
       <w:r>
-        <w:t>In few seconds we will start seeing tw</w:t>
-      </w:r>
-      <w:bookmarkStart w:id="0" w:name="_GoBack"/>
-      <w:bookmarkEnd w:id="0"/>
-      <w:r>
-        <w:t>eets being collected from “Twitter Firehose” and you can check it by listing the contents of “/</w:t>
+        <w:t>In few seconds we will start seeing tweets being collected from “Twitter Firehose” and you can check it by listing the contents of “/</w:t>
       </w:r>
       <w:proofErr w:type="spellStart"/>
       <w:r>
@@ -2925,7 +2917,12 @@
             </w:r>
             <w:proofErr w:type="spellStart"/>
             <w:r>
-              <w:t>tmp</w:t>
+              <w:t>t</w:t>
+            </w:r>
+            <w:bookmarkStart w:id="0" w:name="_GoBack"/>
+            <w:bookmarkEnd w:id="0"/>
+            <w:r>
+              <w:t>mp</w:t>
             </w:r>
             <w:proofErr w:type="spellEnd"/>
             <w:r>
@@ -2964,7 +2961,7 @@
 </file>
 
 <file path=word/numbering.xml><?xml version="1.0" encoding="utf-8"?>
-<w:numbering xmlns:wpc="http://schemas.microsoft.com/office/word/2010/wordprocessingCanvas" xmlns:mc="http://schemas.openxmlformats.org/markup-compatibility/2006" xmlns:o="urn:schemas-microsoft-com:office:office" xmlns:r="http://schemas.openxmlformats.org/officeDocument/2006/relationships" xmlns:m="http://schemas.openxmlformats.org/officeDocument/2006/math" xmlns:v="urn:schemas-microsoft-com:vml" xmlns:wp14="http://schemas.microsoft.com/office/word/2010/wordprocessingDrawing" xmlns:wp="http://schemas.openxmlformats.org/drawingml/2006/wordprocessingDrawing" xmlns:w10="urn:schemas-microsoft-com:office:word" xmlns:w="http://schemas.openxmlformats.org/wordprocessingml/2006/main" xmlns:w14="http://schemas.microsoft.com/office/word/2010/wordml" xmlns:w15="http://schemas.microsoft.com/office/word/2012/wordml" xmlns:wpg="http://schemas.microsoft.com/office/word/2010/wordprocessingGroup" xmlns:wpi="http://schemas.microsoft.com/office/word/2010/wordprocessingInk" xmlns:wne="http://schemas.microsoft.com/office/word/2006/wordml" xmlns:wps="http://schemas.microsoft.com/office/word/2010/wordprocessingShape" mc:Ignorable="w14 w15 wp14">
+<w:numbering xmlns:wpc="http://schemas.microsoft.com/office/word/2010/wordprocessingCanvas" xmlns:mo="http://schemas.microsoft.com/office/mac/office/2008/main" xmlns:mc="http://schemas.openxmlformats.org/markup-compatibility/2006" xmlns:mv="urn:schemas-microsoft-com:mac:vml" xmlns:o="urn:schemas-microsoft-com:office:office" xmlns:r="http://schemas.openxmlformats.org/officeDocument/2006/relationships" xmlns:m="http://schemas.openxmlformats.org/officeDocument/2006/math" xmlns:v="urn:schemas-microsoft-com:vml" xmlns:wp14="http://schemas.microsoft.com/office/word/2010/wordprocessingDrawing" xmlns:wp="http://schemas.openxmlformats.org/drawingml/2006/wordprocessingDrawing" xmlns:w10="urn:schemas-microsoft-com:office:word" xmlns:w="http://schemas.openxmlformats.org/wordprocessingml/2006/main" xmlns:w14="http://schemas.microsoft.com/office/word/2010/wordml" xmlns:w15="http://schemas.microsoft.com/office/word/2012/wordml" xmlns:wpg="http://schemas.microsoft.com/office/word/2010/wordprocessingGroup" xmlns:wpi="http://schemas.microsoft.com/office/word/2010/wordprocessingInk" xmlns:wne="http://schemas.microsoft.com/office/word/2006/wordml" xmlns:wps="http://schemas.microsoft.com/office/word/2010/wordprocessingShape" mc:Ignorable="w14 w15 wp14">
   <w:numPicBullet w:numPicBulletId="0">
     <w:pict>
       <v:shapetype id="_x0000_t75" coordsize="21600,21600" o:spt="75" o:preferrelative="t" path="m@4@5l@4@11@9@11@9@5xe" filled="f" stroked="f">
@@ -2986,12 +2983,12 @@
         <v:path o:extrusionok="f" gradientshapeok="t" o:connecttype="rect"/>
         <o:lock v:ext="edit" aspectratio="t"/>
       </v:shapetype>
-      <v:shape id="_x0000_i1033" type="#_x0000_t75" style="width:12.1pt;height:13.3pt;visibility:visible;mso-wrap-style:square" o:bullet="t">
+      <v:shape id="_x0000_i1031" type="#_x0000_t75" style="width:12.1pt;height:13.15pt;visibility:visible;mso-wrap-style:square" o:bullet="t">
         <v:imagedata r:id="rId1" o:title=""/>
       </v:shape>
     </w:pict>
   </w:numPicBullet>
-  <w:abstractNum w:abstractNumId="0" w15:restartNumberingAfterBreak="0">
+  <w:abstractNum w:abstractNumId="0">
     <w:nsid w:val="05344B2E"/>
     <w:multiLevelType w:val="multilevel"/>
     <w:tmpl w:val="04090027"/>
@@ -3086,7 +3083,7 @@
       </w:pPr>
     </w:lvl>
   </w:abstractNum>
-  <w:abstractNum w:abstractNumId="1" w15:restartNumberingAfterBreak="0">
+  <w:abstractNum w:abstractNumId="1">
     <w:nsid w:val="4A835AB2"/>
     <w:multiLevelType w:val="hybridMultilevel"/>
     <w:tmpl w:val="50760D66"/>
@@ -3172,7 +3169,7 @@
       </w:pPr>
     </w:lvl>
   </w:abstractNum>
-  <w:abstractNum w:abstractNumId="2" w15:restartNumberingAfterBreak="0">
+  <w:abstractNum w:abstractNumId="2">
     <w:nsid w:val="4ABF57C2"/>
     <w:multiLevelType w:val="hybridMultilevel"/>
     <w:tmpl w:val="B6BA6D2A"/>
@@ -3258,7 +3255,7 @@
       </w:pPr>
     </w:lvl>
   </w:abstractNum>
-  <w:abstractNum w:abstractNumId="3" w15:restartNumberingAfterBreak="0">
+  <w:abstractNum w:abstractNumId="3">
     <w:nsid w:val="7A247A83"/>
     <w:multiLevelType w:val="hybridMultilevel"/>
     <w:tmpl w:val="676AA788"/>
@@ -3376,7 +3373,7 @@
       </w:pPr>
     </w:pPrDefault>
   </w:docDefaults>
-  <w:latentStyles w:defLockedState="0" w:defUIPriority="99" w:defSemiHidden="0" w:defUnhideWhenUsed="0" w:defQFormat="0" w:count="371">
+  <w:latentStyles w:defLockedState="0" w:defUIPriority="99" w:defSemiHidden="0" w:defUnhideWhenUsed="0" w:defQFormat="0" w:count="382">
     <w:lsdException w:name="Normal" w:uiPriority="0" w:qFormat="1"/>
     <w:lsdException w:name="heading 1" w:uiPriority="9" w:qFormat="1"/>
     <w:lsdException w:name="heading 2" w:semiHidden="1" w:uiPriority="9" w:unhideWhenUsed="1" w:qFormat="1"/>
@@ -3482,7 +3479,6 @@
     <w:lsdException w:name="HTML Sample" w:semiHidden="1" w:unhideWhenUsed="1"/>
     <w:lsdException w:name="HTML Typewriter" w:semiHidden="1" w:unhideWhenUsed="1"/>
     <w:lsdException w:name="HTML Variable" w:semiHidden="1" w:unhideWhenUsed="1"/>
-    <w:lsdException w:name="Normal Table" w:semiHidden="1" w:unhideWhenUsed="1"/>
     <w:lsdException w:name="annotation subject" w:semiHidden="1" w:unhideWhenUsed="1"/>
     <w:lsdException w:name="No List" w:semiHidden="1" w:unhideWhenUsed="1"/>
     <w:lsdException w:name="Outline List 1" w:semiHidden="1" w:unhideWhenUsed="1"/>
@@ -3528,11 +3524,9 @@
     <w:lsdException w:name="Table Subtle 1" w:semiHidden="1" w:unhideWhenUsed="1"/>
     <w:lsdException w:name="Table Subtle 2" w:semiHidden="1" w:unhideWhenUsed="1"/>
     <w:lsdException w:name="Table Web 1" w:semiHidden="1" w:unhideWhenUsed="1"/>
-    <w:lsdException w:name="Table Web 2" w:semiHidden="1" w:unhideWhenUsed="1"/>
     <w:lsdException w:name="Table Web 3" w:semiHidden="1" w:unhideWhenUsed="1"/>
     <w:lsdException w:name="Balloon Text" w:semiHidden="1" w:unhideWhenUsed="1"/>
     <w:lsdException w:name="Table Grid" w:uiPriority="39"/>
-    <w:lsdException w:name="Table Theme" w:semiHidden="1" w:unhideWhenUsed="1"/>
     <w:lsdException w:name="Placeholder Text" w:semiHidden="1"/>
     <w:lsdException w:name="No Spacing" w:uiPriority="1" w:qFormat="1"/>
     <w:lsdException w:name="Light Shading" w:uiPriority="60"/>
@@ -3748,6 +3742,8 @@
     <w:lsdException w:name="List Table 5 Dark Accent 6" w:uiPriority="50"/>
     <w:lsdException w:name="List Table 6 Colorful Accent 6" w:uiPriority="51"/>
     <w:lsdException w:name="List Table 7 Colorful Accent 6" w:uiPriority="52"/>
+    <w:lsdException w:name="Mention" w:semiHidden="1" w:unhideWhenUsed="1"/>
+    <w:lsdException w:name="Smart Hyperlink" w:semiHidden="1" w:unhideWhenUsed="1"/>
   </w:latentStyles>
   <w:style w:type="paragraph" w:default="1" w:styleId="Normal">
     <w:name w:val="Normal"/>
@@ -4218,6 +4214,7 @@
       <w:spacing w:after="0" w:line="240" w:lineRule="auto"/>
     </w:pPr>
     <w:tblPr>
+      <w:tblInd w:w="0" w:type="dxa"/>
       <w:tblBorders>
         <w:top w:val="single" w:sz="4" w:space="0" w:color="auto"/>
         <w:left w:val="single" w:sz="4" w:space="0" w:color="auto"/>
@@ -4226,6 +4223,12 @@
         <w:insideH w:val="single" w:sz="4" w:space="0" w:color="auto"/>
         <w:insideV w:val="single" w:sz="4" w:space="0" w:color="auto"/>
       </w:tblBorders>
+      <w:tblCellMar>
+        <w:top w:w="0" w:type="dxa"/>
+        <w:left w:w="108" w:type="dxa"/>
+        <w:bottom w:w="0" w:type="dxa"/>
+        <w:right w:w="108" w:type="dxa"/>
+      </w:tblCellMar>
     </w:tblPr>
   </w:style>
   <w:style w:type="character" w:styleId="FollowedHyperlink">

</xml_diff>